<commit_message>
Ho aggiornato il caso d'uso numero 3 con le modifiche effettuate al codice
</commit_message>
<xml_diff>
--- a/RubricaTelefonica/Documentazione/Requisiti, casi d'uso e UML.docx
+++ b/RubricaTelefonica/Documentazione/Requisiti, casi d'uso e UML.docx
@@ -53,7 +53,6 @@
           <w:szCs w:val="34"/>
         </w:rPr>
       </w:pPr>
-      <w:proofErr w:type="spellStart"/>
       <w:r>
         <w:rPr>
           <w:b/>
@@ -61,17 +60,7 @@
           <w:sz w:val="34"/>
           <w:szCs w:val="34"/>
         </w:rPr>
-        <w:t>Elicitazione</w:t>
-      </w:r>
-      <w:proofErr w:type="spellEnd"/>
-      <w:r>
-        <w:rPr>
-          <w:b/>
-          <w:i/>
-          <w:sz w:val="34"/>
-          <w:szCs w:val="34"/>
-        </w:rPr>
-        <w:t xml:space="preserve"> Requisiti</w:t>
+        <w:t>Elicitazione Requisiti</w:t>
       </w:r>
     </w:p>
     <w:p/>
@@ -130,13 +119,8 @@
         <w:t>modifica</w:t>
       </w:r>
       <w:r>
-        <w:t xml:space="preserve">, che fa apparire una toolbar e una </w:t>
-      </w:r>
-      <w:proofErr w:type="spellStart"/>
-      <w:r>
-        <w:t>checkbox</w:t>
-      </w:r>
-      <w:proofErr w:type="spellEnd"/>
+        <w:t>, che fa apparire una toolbar e una checkbox</w:t>
+      </w:r>
     </w:p>
     <w:p>
       <w:pPr>
@@ -1064,13 +1048,8 @@
               <w:spacing w:before="240"/>
               <w:jc w:val="center"/>
             </w:pPr>
-            <w:proofErr w:type="gramStart"/>
-            <w:r>
-              <w:t>E’</w:t>
-            </w:r>
-            <w:proofErr w:type="gramEnd"/>
-            <w:r>
-              <w:t xml:space="preserve"> possibile aggiungere una foto profilo</w:t>
+            <w:r>
+              <w:t>E’ possibile aggiungere una foto profilo</w:t>
             </w:r>
           </w:p>
         </w:tc>
@@ -1427,15 +1406,7 @@
               <w:t>modifica</w:t>
             </w:r>
             <w:r>
-              <w:t xml:space="preserve"> rende visibile delle </w:t>
-            </w:r>
-            <w:proofErr w:type="spellStart"/>
-            <w:r>
-              <w:t>checkbox</w:t>
-            </w:r>
-            <w:proofErr w:type="spellEnd"/>
-            <w:r>
-              <w:t xml:space="preserve"> vicino ai contatti visualizzati</w:t>
+              <w:t xml:space="preserve"> rende visibile delle checkbox vicino ai contatti visualizzati</w:t>
             </w:r>
           </w:p>
         </w:tc>
@@ -1893,15 +1864,7 @@
               <w:jc w:val="center"/>
             </w:pPr>
             <w:r>
-              <w:t xml:space="preserve">Ogni </w:t>
-            </w:r>
-            <w:proofErr w:type="spellStart"/>
-            <w:r>
-              <w:t>checkbox</w:t>
-            </w:r>
-            <w:proofErr w:type="spellEnd"/>
-            <w:r>
-              <w:t xml:space="preserve"> selezionata incrementa il contatore</w:t>
+              <w:t>Ogni checkbox selezionata incrementa il contatore</w:t>
             </w:r>
           </w:p>
         </w:tc>
@@ -2249,33 +2212,24 @@
               <w:spacing w:before="240"/>
               <w:jc w:val="center"/>
             </w:pPr>
-            <w:proofErr w:type="gramStart"/>
-            <w:r>
-              <w:t>E’</w:t>
-            </w:r>
-            <w:proofErr w:type="gramEnd"/>
-            <w:r>
-              <w:t xml:space="preserve"> possibile modificare anche la foto profilo; il pulsante </w:t>
-            </w:r>
-            <w:proofErr w:type="spellStart"/>
+            <w:r>
+              <w:t xml:space="preserve">E’ possibile modificare anche la foto profilo; il pulsante </w:t>
+            </w:r>
             <w:r>
               <w:rPr>
                 <w:i/>
               </w:rPr>
               <w:t>edit</w:t>
             </w:r>
-            <w:proofErr w:type="spellEnd"/>
             <w:r>
               <w:t xml:space="preserve"> permette di modificare una foto scegliendo un file jpg; il pulsante </w:t>
             </w:r>
-            <w:proofErr w:type="spellStart"/>
             <w:r>
               <w:rPr>
                 <w:i/>
               </w:rPr>
               <w:t>remove</w:t>
             </w:r>
-            <w:proofErr w:type="spellEnd"/>
             <w:r>
               <w:t xml:space="preserve"> reimposta la foto di default (omino anonimo)</w:t>
             </w:r>
@@ -4478,13 +4432,8 @@
     </w:p>
     <w:p/>
     <w:p>
-      <w:proofErr w:type="spellStart"/>
-      <w:r>
-        <w:t>PostCondizione</w:t>
-      </w:r>
-      <w:proofErr w:type="spellEnd"/>
-      <w:r>
-        <w:t>:</w:t>
+      <w:r>
+        <w:t>PostCondizione:</w:t>
       </w:r>
     </w:p>
     <w:p>
@@ -4553,13 +4502,8 @@
     </w:p>
     <w:p/>
     <w:p>
-      <w:proofErr w:type="spellStart"/>
-      <w:r>
-        <w:t>PostCondizioni</w:t>
-      </w:r>
-      <w:proofErr w:type="spellEnd"/>
-      <w:r>
-        <w:t>:</w:t>
+      <w:r>
+        <w:t>PostCondizioni:</w:t>
       </w:r>
     </w:p>
     <w:p>
@@ -4674,13 +4618,8 @@
     </w:p>
     <w:p/>
     <w:p>
-      <w:proofErr w:type="spellStart"/>
-      <w:r>
-        <w:t>PostCondizioni</w:t>
-      </w:r>
-      <w:proofErr w:type="spellEnd"/>
-      <w:r>
-        <w:t>:</w:t>
+      <w:r>
+        <w:t>PostCondizioni:</w:t>
       </w:r>
     </w:p>
     <w:p>
@@ -4805,13 +4744,8 @@
     </w:p>
     <w:p/>
     <w:p>
-      <w:proofErr w:type="spellStart"/>
-      <w:r>
-        <w:t>PostCondizioni</w:t>
-      </w:r>
-      <w:proofErr w:type="spellEnd"/>
-      <w:r>
-        <w:t>:</w:t>
+      <w:r>
+        <w:t>PostCondizioni:</w:t>
       </w:r>
     </w:p>
     <w:p>
@@ -4922,227 +4856,438 @@
     </w:p>
     <w:p/>
     <w:p>
-      <w:proofErr w:type="spellStart"/>
-      <w:r>
-        <w:t>Postcondizioni</w:t>
-      </w:r>
-      <w:proofErr w:type="spellEnd"/>
-      <w:r>
-        <w:t>: Il contatto aggiunto è presente in rubrica e l’utente può visualizzarlo</w:t>
+      <w:r>
+        <w:t>Postcondizioni: Il contatto aggiunto è presente in rubrica e l’utente può visualizzarlo</w:t>
       </w:r>
     </w:p>
     <w:p/>
     <w:p>
-      <w:r>
-        <w:t xml:space="preserve">Flusso di eventi: </w:t>
-      </w:r>
-    </w:p>
-    <w:p>
-      <w:pPr>
+      <w:pPr>
+        <w:spacing w:line="240" w:lineRule="auto"/>
+        <w:rPr>
+          <w:rFonts w:ascii="Times New Roman" w:eastAsia="Times New Roman" w:hAnsi="Times New Roman" w:cs="Times New Roman"/>
+          <w:sz w:val="24"/>
+          <w:szCs w:val="24"/>
+          <w:lang w:val="it-IT"/>
+        </w:rPr>
+      </w:pPr>
+      <w:r>
+        <w:rPr>
+          <w:rFonts w:eastAsia="Times New Roman"/>
+          <w:color w:val="000000"/>
+          <w:lang w:val="it-IT"/>
+        </w:rPr>
+        <w:t>Flusso di eventi: </w:t>
+      </w:r>
+    </w:p>
+    <w:p>
+      <w:pPr>
+        <w:spacing w:line="240" w:lineRule="auto"/>
         <w:ind w:left="720"/>
-      </w:pPr>
-      <w:r>
+        <w:rPr>
+          <w:rFonts w:ascii="Times New Roman" w:eastAsia="Times New Roman" w:hAnsi="Times New Roman" w:cs="Times New Roman"/>
+          <w:sz w:val="24"/>
+          <w:szCs w:val="24"/>
+          <w:lang w:val="it-IT"/>
+        </w:rPr>
+      </w:pPr>
+      <w:r>
+        <w:rPr>
+          <w:rFonts w:eastAsia="Times New Roman"/>
+          <w:color w:val="000000"/>
+          <w:lang w:val="it-IT"/>
+        </w:rPr>
         <w:t>1) L’utente preme il pulsante per l’aggiunta di un nuovo contatto</w:t>
       </w:r>
     </w:p>
     <w:p>
       <w:pPr>
+        <w:spacing w:line="240" w:lineRule="auto"/>
         <w:ind w:left="720"/>
-      </w:pPr>
-      <w:r>
+        <w:rPr>
+          <w:rFonts w:ascii="Times New Roman" w:eastAsia="Times New Roman" w:hAnsi="Times New Roman" w:cs="Times New Roman"/>
+          <w:sz w:val="24"/>
+          <w:szCs w:val="24"/>
+          <w:lang w:val="it-IT"/>
+        </w:rPr>
+      </w:pPr>
+      <w:r>
+        <w:rPr>
+          <w:rFonts w:eastAsia="Times New Roman"/>
+          <w:color w:val="000000"/>
+          <w:lang w:val="it-IT"/>
+        </w:rPr>
         <w:t>2) L’app apre una finestra per l’inserimento dei dati del nuovo contatto</w:t>
       </w:r>
     </w:p>
     <w:p>
       <w:pPr>
+        <w:spacing w:line="240" w:lineRule="auto"/>
         <w:ind w:left="720"/>
-      </w:pPr>
-      <w:r>
+        <w:rPr>
+          <w:rFonts w:ascii="Times New Roman" w:eastAsia="Times New Roman" w:hAnsi="Times New Roman" w:cs="Times New Roman"/>
+          <w:sz w:val="24"/>
+          <w:szCs w:val="24"/>
+          <w:lang w:val="it-IT"/>
+        </w:rPr>
+      </w:pPr>
+      <w:r>
+        <w:rPr>
+          <w:rFonts w:eastAsia="Times New Roman"/>
+          <w:color w:val="000000"/>
+          <w:lang w:val="it-IT"/>
+        </w:rPr>
         <w:lastRenderedPageBreak/>
         <w:t>3) L’utente nelle sezioni apposite inserisce il nome e/o il cognome e gli altri dati che vuole inserire del nuovo contatto</w:t>
       </w:r>
     </w:p>
     <w:p>
       <w:pPr>
+        <w:spacing w:line="240" w:lineRule="auto"/>
         <w:ind w:left="720"/>
-      </w:pPr>
-      <w:r>
-        <w:t xml:space="preserve">4) L’utente clicca il pulsante </w:t>
-      </w:r>
-      <w:r>
-        <w:rPr>
-          <w:i/>
-        </w:rPr>
-        <w:t xml:space="preserve">salva </w:t>
-      </w:r>
-      <w:r>
+        <w:rPr>
+          <w:rFonts w:ascii="Times New Roman" w:eastAsia="Times New Roman" w:hAnsi="Times New Roman" w:cs="Times New Roman"/>
+          <w:sz w:val="24"/>
+          <w:szCs w:val="24"/>
+          <w:lang w:val="it-IT"/>
+        </w:rPr>
+      </w:pPr>
+      <w:r>
+        <w:rPr>
+          <w:rFonts w:eastAsia="Times New Roman"/>
+          <w:color w:val="000000"/>
+          <w:lang w:val="it-IT"/>
+        </w:rPr>
+        <w:t xml:space="preserve">4) L’app rende cliccabile il pulsante </w:t>
+      </w:r>
+      <w:r>
+        <w:rPr>
+          <w:rFonts w:eastAsia="Times New Roman"/>
+          <w:i/>
+          <w:iCs/>
+          <w:color w:val="000000"/>
+          <w:lang w:val="it-IT"/>
+        </w:rPr>
+        <w:t xml:space="preserve">Crea contatto </w:t>
+      </w:r>
+      <w:r>
+        <w:rPr>
+          <w:rFonts w:eastAsia="Times New Roman"/>
+          <w:color w:val="000000"/>
+          <w:lang w:val="it-IT"/>
+        </w:rPr>
+        <w:t>per l’aggiunta del nuovo contatto</w:t>
+      </w:r>
+    </w:p>
+    <w:p>
+      <w:pPr>
+        <w:spacing w:line="240" w:lineRule="auto"/>
+        <w:ind w:left="720"/>
+        <w:rPr>
+          <w:rFonts w:ascii="Times New Roman" w:eastAsia="Times New Roman" w:hAnsi="Times New Roman" w:cs="Times New Roman"/>
+          <w:sz w:val="24"/>
+          <w:szCs w:val="24"/>
+          <w:lang w:val="it-IT"/>
+        </w:rPr>
+      </w:pPr>
+      <w:r>
+        <w:rPr>
+          <w:rFonts w:eastAsia="Times New Roman"/>
+          <w:color w:val="000000"/>
+          <w:lang w:val="it-IT"/>
+        </w:rPr>
+        <w:t xml:space="preserve">5) L’utente clicca il pulsante </w:t>
+      </w:r>
+      <w:r>
+        <w:rPr>
+          <w:rFonts w:eastAsia="Times New Roman"/>
+          <w:i/>
+          <w:iCs/>
+          <w:color w:val="000000"/>
+          <w:lang w:val="it-IT"/>
+        </w:rPr>
+        <w:t xml:space="preserve">Crea contatto </w:t>
+      </w:r>
+      <w:r>
+        <w:rPr>
+          <w:rFonts w:eastAsia="Times New Roman"/>
+          <w:color w:val="000000"/>
+          <w:lang w:val="it-IT"/>
+        </w:rPr>
         <w:t>per inviare all’app i dati inseriti</w:t>
       </w:r>
     </w:p>
     <w:p>
       <w:pPr>
+        <w:spacing w:line="240" w:lineRule="auto"/>
         <w:ind w:left="720"/>
-      </w:pPr>
-      <w:r>
-        <w:t>5) L’app memorizza i dati del nuovo contatto in rubrica</w:t>
-      </w:r>
-    </w:p>
-    <w:p>
-      <w:pPr>
+        <w:rPr>
+          <w:rFonts w:ascii="Times New Roman" w:eastAsia="Times New Roman" w:hAnsi="Times New Roman" w:cs="Times New Roman"/>
+          <w:sz w:val="24"/>
+          <w:szCs w:val="24"/>
+          <w:lang w:val="it-IT"/>
+        </w:rPr>
+      </w:pPr>
+      <w:r>
+        <w:rPr>
+          <w:rFonts w:eastAsia="Times New Roman"/>
+          <w:color w:val="000000"/>
+          <w:lang w:val="it-IT"/>
+        </w:rPr>
+        <w:t>6) L’app memorizza i dati del nuovo contatto in rubrica</w:t>
+      </w:r>
+    </w:p>
+    <w:p>
+      <w:pPr>
+        <w:spacing w:line="240" w:lineRule="auto"/>
         <w:ind w:left="720"/>
-      </w:pPr>
-      <w:r>
-        <w:t>6) L’app mostra un messaggio di aggiunta riuscita</w:t>
-      </w:r>
-    </w:p>
-    <w:p>
-      <w:pPr>
+        <w:rPr>
+          <w:rFonts w:ascii="Times New Roman" w:eastAsia="Times New Roman" w:hAnsi="Times New Roman" w:cs="Times New Roman"/>
+          <w:sz w:val="24"/>
+          <w:szCs w:val="24"/>
+          <w:lang w:val="it-IT"/>
+        </w:rPr>
+      </w:pPr>
+      <w:r>
+        <w:rPr>
+          <w:rFonts w:eastAsia="Times New Roman"/>
+          <w:color w:val="000000"/>
+          <w:lang w:val="it-IT"/>
+        </w:rPr>
+        <w:t>7) L’app torna nella pagina iniziale </w:t>
+      </w:r>
+    </w:p>
+    <w:p>
+      <w:pPr>
+        <w:spacing w:line="240" w:lineRule="auto"/>
+        <w:rPr>
+          <w:rFonts w:ascii="Times New Roman" w:eastAsia="Times New Roman" w:hAnsi="Times New Roman" w:cs="Times New Roman"/>
+          <w:sz w:val="24"/>
+          <w:szCs w:val="24"/>
+          <w:lang w:val="it-IT"/>
+        </w:rPr>
+      </w:pPr>
+    </w:p>
+    <w:p>
+      <w:pPr>
+        <w:spacing w:line="240" w:lineRule="auto"/>
+        <w:rPr>
+          <w:rFonts w:ascii="Times New Roman" w:eastAsia="Times New Roman" w:hAnsi="Times New Roman" w:cs="Times New Roman"/>
+          <w:sz w:val="24"/>
+          <w:szCs w:val="24"/>
+          <w:lang w:val="it-IT"/>
+        </w:rPr>
+      </w:pPr>
+      <w:r>
+        <w:rPr>
+          <w:rFonts w:eastAsia="Times New Roman"/>
+          <w:color w:val="000000"/>
+          <w:lang w:val="it-IT"/>
+        </w:rPr>
+        <w:t>Flusso di eventi alternativi </w:t>
+      </w:r>
+    </w:p>
+    <w:p>
+      <w:pPr>
+        <w:spacing w:line="240" w:lineRule="auto"/>
+        <w:rPr>
+          <w:rFonts w:ascii="Times New Roman" w:eastAsia="Times New Roman" w:hAnsi="Times New Roman" w:cs="Times New Roman"/>
+          <w:sz w:val="24"/>
+          <w:szCs w:val="24"/>
+          <w:lang w:val="it-IT"/>
+        </w:rPr>
+      </w:pPr>
+    </w:p>
+    <w:p>
+      <w:pPr>
+        <w:spacing w:line="240" w:lineRule="auto"/>
+        <w:rPr>
+          <w:rFonts w:ascii="Times New Roman" w:eastAsia="Times New Roman" w:hAnsi="Times New Roman" w:cs="Times New Roman"/>
+          <w:sz w:val="24"/>
+          <w:szCs w:val="24"/>
+          <w:lang w:val="it-IT"/>
+        </w:rPr>
+      </w:pPr>
+      <w:r>
+        <w:rPr>
+          <w:rFonts w:eastAsia="Times New Roman"/>
+          <w:i/>
+          <w:iCs/>
+          <w:color w:val="000000"/>
+          <w:lang w:val="it-IT"/>
+        </w:rPr>
+        <w:t>Contatto già esistente</w:t>
+      </w:r>
+    </w:p>
+    <w:p>
+      <w:pPr>
+        <w:spacing w:line="240" w:lineRule="auto"/>
         <w:ind w:left="720"/>
-      </w:pPr>
-      <w:r>
-        <w:t xml:space="preserve">7) L’app torna nella pagina iniziale </w:t>
-      </w:r>
-    </w:p>
-    <w:p>
-      <w:pPr>
-        <w:rPr>
-          <w:b/>
-          <w:i/>
-        </w:rPr>
-      </w:pPr>
-    </w:p>
-    <w:p>
-      <w:r>
-        <w:t xml:space="preserve">Flusso di eventi alternativi </w:t>
-      </w:r>
-    </w:p>
-    <w:p>
-      <w:pPr>
-        <w:rPr>
-          <w:i/>
-        </w:rPr>
-      </w:pPr>
-    </w:p>
-    <w:p>
-      <w:pPr>
-        <w:rPr>
-          <w:i/>
-        </w:rPr>
-      </w:pPr>
-      <w:r>
-        <w:rPr>
-          <w:i/>
-        </w:rPr>
-        <w:t>Contatto già esistente</w:t>
-      </w:r>
-    </w:p>
-    <w:p>
-      <w:pPr>
+        <w:rPr>
+          <w:rFonts w:ascii="Times New Roman" w:eastAsia="Times New Roman" w:hAnsi="Times New Roman" w:cs="Times New Roman"/>
+          <w:sz w:val="24"/>
+          <w:szCs w:val="24"/>
+          <w:lang w:val="it-IT"/>
+        </w:rPr>
+      </w:pPr>
+      <w:r>
+        <w:rPr>
+          <w:rFonts w:eastAsia="Times New Roman"/>
+          <w:i/>
+          <w:iCs/>
+          <w:color w:val="000000"/>
+          <w:lang w:val="it-IT"/>
+        </w:rPr>
+        <w:t>5a) L’app scrive a schermo un messaggio in cui avvisa l’utente che il contatto già esiste</w:t>
+      </w:r>
+    </w:p>
+    <w:p>
+      <w:pPr>
+        <w:spacing w:line="240" w:lineRule="auto"/>
         <w:ind w:left="720"/>
         <w:rPr>
-          <w:i/>
-        </w:rPr>
-      </w:pPr>
-      <w:r>
-        <w:rPr>
-          <w:i/>
-        </w:rPr>
-        <w:t>5a) L’app scrive a schermo un messaggio in cui avvisa l’utente che il contatto già esiste</w:t>
-      </w:r>
-    </w:p>
-    <w:p>
-      <w:pPr>
-        <w:ind w:left="720"/>
-        <w:rPr>
-          <w:i/>
-        </w:rPr>
-      </w:pPr>
-      <w:r>
-        <w:rPr>
-          <w:i/>
+          <w:rFonts w:ascii="Times New Roman" w:eastAsia="Times New Roman" w:hAnsi="Times New Roman" w:cs="Times New Roman"/>
+          <w:sz w:val="24"/>
+          <w:szCs w:val="24"/>
+          <w:lang w:val="it-IT"/>
+        </w:rPr>
+      </w:pPr>
+      <w:r>
+        <w:rPr>
+          <w:rFonts w:eastAsia="Times New Roman"/>
+          <w:i/>
+          <w:iCs/>
+          <w:color w:val="000000"/>
+          <w:lang w:val="it-IT"/>
         </w:rPr>
         <w:t>5a.1) L’esecuzione torna al punto 2</w:t>
       </w:r>
     </w:p>
-    <w:p/>
-    <w:p>
-      <w:pPr>
-        <w:rPr>
-          <w:i/>
-        </w:rPr>
-      </w:pPr>
-      <w:r>
-        <w:rPr>
-          <w:i/>
+    <w:p>
+      <w:pPr>
+        <w:spacing w:line="240" w:lineRule="auto"/>
+        <w:rPr>
+          <w:rFonts w:ascii="Times New Roman" w:eastAsia="Times New Roman" w:hAnsi="Times New Roman" w:cs="Times New Roman"/>
+          <w:sz w:val="24"/>
+          <w:szCs w:val="24"/>
+          <w:lang w:val="it-IT"/>
+        </w:rPr>
+      </w:pPr>
+    </w:p>
+    <w:p>
+      <w:pPr>
+        <w:spacing w:line="240" w:lineRule="auto"/>
+        <w:rPr>
+          <w:rFonts w:ascii="Times New Roman" w:eastAsia="Times New Roman" w:hAnsi="Times New Roman" w:cs="Times New Roman"/>
+          <w:sz w:val="24"/>
+          <w:szCs w:val="24"/>
+          <w:lang w:val="it-IT"/>
+        </w:rPr>
+      </w:pPr>
+      <w:r>
+        <w:rPr>
+          <w:rFonts w:eastAsia="Times New Roman"/>
+          <w:i/>
+          <w:iCs/>
+          <w:color w:val="000000"/>
+          <w:lang w:val="it-IT"/>
         </w:rPr>
         <w:t>Nome e cognome non inseriti</w:t>
       </w:r>
     </w:p>
     <w:p>
       <w:pPr>
-        <w:ind w:left="708"/>
-        <w:rPr>
-          <w:i/>
-        </w:rPr>
-      </w:pPr>
-      <w:r>
-        <w:rPr>
-          <w:i/>
+        <w:spacing w:line="240" w:lineRule="auto"/>
+        <w:ind w:left="709"/>
+        <w:rPr>
+          <w:rFonts w:ascii="Times New Roman" w:eastAsia="Times New Roman" w:hAnsi="Times New Roman" w:cs="Times New Roman"/>
+          <w:sz w:val="24"/>
+          <w:szCs w:val="24"/>
+          <w:lang w:val="it-IT"/>
+        </w:rPr>
+      </w:pPr>
+      <w:r>
+        <w:rPr>
+          <w:rFonts w:eastAsia="Times New Roman"/>
+          <w:i/>
+          <w:iCs/>
+          <w:color w:val="000000"/>
+          <w:lang w:val="it-IT"/>
         </w:rPr>
         <w:t>3a) L’utente nelle sezioni apposite inserisce i dati che vuole inserire del nuovo contatto ma non il nome e il cognome</w:t>
       </w:r>
     </w:p>
     <w:p>
       <w:pPr>
-        <w:ind w:left="708"/>
-        <w:rPr>
-          <w:i/>
-        </w:rPr>
-      </w:pPr>
-      <w:r>
-        <w:rPr>
-          <w:i/>
-        </w:rPr>
-        <w:t>3a.1) L’app invia un messaggio di errore</w:t>
-      </w:r>
-    </w:p>
-    <w:p>
-      <w:pPr>
-        <w:ind w:left="708"/>
-        <w:rPr>
-          <w:i/>
-        </w:rPr>
-      </w:pPr>
-      <w:r>
-        <w:rPr>
-          <w:i/>
-        </w:rPr>
-        <w:t xml:space="preserve">3a.2) L’esecuzione torna al punto 2 </w:t>
-      </w:r>
-    </w:p>
-    <w:p/>
-    <w:p>
-      <w:pPr>
-        <w:rPr>
-          <w:i/>
-        </w:rPr>
-      </w:pPr>
-      <w:r>
-        <w:rPr>
-          <w:i/>
+        <w:spacing w:line="240" w:lineRule="auto"/>
+        <w:ind w:left="709"/>
+        <w:rPr>
+          <w:rFonts w:ascii="Times New Roman" w:eastAsia="Times New Roman" w:hAnsi="Times New Roman" w:cs="Times New Roman"/>
+          <w:sz w:val="24"/>
+          <w:szCs w:val="24"/>
+          <w:lang w:val="it-IT"/>
+        </w:rPr>
+      </w:pPr>
+      <w:r>
+        <w:rPr>
+          <w:rFonts w:eastAsia="Times New Roman"/>
+          <w:i/>
+          <w:iCs/>
+          <w:color w:val="000000"/>
+          <w:lang w:val="it-IT"/>
+        </w:rPr>
+        <w:t>3a.1) L’app non rende cliccabile il pulsante Crea Contatto</w:t>
+      </w:r>
+    </w:p>
+    <w:p>
+      <w:pPr>
+        <w:spacing w:line="240" w:lineRule="auto"/>
+        <w:rPr>
+          <w:rFonts w:ascii="Times New Roman" w:eastAsia="Times New Roman" w:hAnsi="Times New Roman" w:cs="Times New Roman"/>
+          <w:sz w:val="24"/>
+          <w:szCs w:val="24"/>
+          <w:lang w:val="it-IT"/>
+        </w:rPr>
+      </w:pPr>
+    </w:p>
+    <w:p>
+      <w:pPr>
+        <w:spacing w:line="240" w:lineRule="auto"/>
+        <w:rPr>
+          <w:rFonts w:ascii="Times New Roman" w:eastAsia="Times New Roman" w:hAnsi="Times New Roman" w:cs="Times New Roman"/>
+          <w:sz w:val="24"/>
+          <w:szCs w:val="24"/>
+          <w:lang w:val="it-IT"/>
+        </w:rPr>
+      </w:pPr>
+      <w:r>
+        <w:rPr>
+          <w:rFonts w:eastAsia="Times New Roman"/>
+          <w:i/>
+          <w:iCs/>
+          <w:color w:val="000000"/>
+          <w:lang w:val="it-IT"/>
         </w:rPr>
         <w:t>Ritorno alla pagina principale</w:t>
       </w:r>
     </w:p>
     <w:p>
       <w:pPr>
-        <w:rPr>
-          <w:i/>
-        </w:rPr>
-      </w:pPr>
-      <w:r>
-        <w:rPr>
-          <w:i/>
+        <w:spacing w:line="240" w:lineRule="auto"/>
+        <w:rPr>
+          <w:rFonts w:ascii="Times New Roman" w:eastAsia="Times New Roman" w:hAnsi="Times New Roman" w:cs="Times New Roman"/>
+          <w:sz w:val="24"/>
+          <w:szCs w:val="24"/>
+          <w:lang w:val="it-IT"/>
+        </w:rPr>
+      </w:pPr>
+      <w:r>
+        <w:rPr>
+          <w:rFonts w:eastAsia="Times New Roman"/>
+          <w:i/>
+          <w:iCs/>
+          <w:color w:val="000000"/>
+          <w:lang w:val="it-IT"/>
         </w:rPr>
         <w:tab/>
         <w:t>3a) L’utente preme il pulsante per uscire dall’interfaccia</w:t>
@@ -5150,13 +5295,21 @@
     </w:p>
     <w:p>
       <w:pPr>
-        <w:rPr>
-          <w:i/>
-        </w:rPr>
-      </w:pPr>
-      <w:r>
-        <w:rPr>
-          <w:i/>
+        <w:spacing w:line="240" w:lineRule="auto"/>
+        <w:rPr>
+          <w:rFonts w:ascii="Times New Roman" w:eastAsia="Times New Roman" w:hAnsi="Times New Roman" w:cs="Times New Roman"/>
+          <w:sz w:val="24"/>
+          <w:szCs w:val="24"/>
+          <w:lang w:val="it-IT"/>
+        </w:rPr>
+      </w:pPr>
+      <w:r>
+        <w:rPr>
+          <w:rFonts w:eastAsia="Times New Roman"/>
+          <w:i/>
+          <w:iCs/>
+          <w:color w:val="000000"/>
+          <w:lang w:val="it-IT"/>
         </w:rPr>
         <w:tab/>
         <w:t>3a.1) L’utente torna alla pagina principale dell’app</w:t>
@@ -5205,13 +5358,8 @@
     </w:p>
     <w:p/>
     <w:p>
-      <w:proofErr w:type="spellStart"/>
-      <w:r>
-        <w:t>Postcondizioni</w:t>
-      </w:r>
-      <w:proofErr w:type="spellEnd"/>
-      <w:r>
-        <w:t>: In rubrica sono presenti i dati modificati con successo del contatto selezionato</w:t>
+      <w:r>
+        <w:t>Postcondizioni: In rubrica sono presenti i dati modificati con successo del contatto selezionato</w:t>
       </w:r>
     </w:p>
     <w:p/>
@@ -5393,19 +5541,24 @@
           <w:i/>
         </w:rPr>
       </w:pPr>
-      <w:proofErr w:type="gramStart"/>
-      <w:r>
-        <w:rPr>
-          <w:i/>
-        </w:rPr>
-        <w:t>3a.1)Il</w:t>
-      </w:r>
-      <w:proofErr w:type="gramEnd"/>
-      <w:r>
-        <w:rPr>
-          <w:i/>
-        </w:rPr>
-        <w:t xml:space="preserve"> flusso di esecuzione torna al punto 2</w:t>
+      <w:r>
+        <w:rPr>
+          <w:i/>
+        </w:rPr>
+        <w:lastRenderedPageBreak/>
+        <w:t>3a.1)</w:t>
+      </w:r>
+      <w:r>
+        <w:rPr>
+          <w:i/>
+        </w:rPr>
+        <w:t xml:space="preserve"> </w:t>
+      </w:r>
+      <w:r>
+        <w:rPr>
+          <w:i/>
+        </w:rPr>
+        <w:t>Il flusso di esecuzione torna al punto 2</w:t>
       </w:r>
     </w:p>
     <w:p/>
@@ -5434,24 +5587,14 @@
       </w:r>
     </w:p>
     <w:p>
-      <w:proofErr w:type="gramStart"/>
-      <w:r>
-        <w:t>Precondizioni:  L’utente</w:t>
-      </w:r>
-      <w:proofErr w:type="gramEnd"/>
-      <w:r>
-        <w:t xml:space="preserve"> ha aperto l’app ed è sulla pagina principale</w:t>
+      <w:r>
+        <w:t>Precondizioni: L’utente ha aperto l’app ed è sulla pagina principale</w:t>
       </w:r>
     </w:p>
     <w:p/>
     <w:p>
-      <w:proofErr w:type="spellStart"/>
-      <w:r>
-        <w:t>Postcondizioni</w:t>
-      </w:r>
-      <w:proofErr w:type="spellEnd"/>
-      <w:r>
-        <w:t>: I contatti rimossi con successo non sono più presenti in rubrica</w:t>
+      <w:r>
+        <w:t>Postcondizioni: I contatti rimossi con successo non sono più presenti in rubrica</w:t>
       </w:r>
     </w:p>
     <w:p/>
@@ -5473,23 +5616,13 @@
         <w:ind w:firstLine="720"/>
       </w:pPr>
       <w:r>
-        <w:t xml:space="preserve">2) L’app visualizza un </w:t>
-      </w:r>
-      <w:proofErr w:type="spellStart"/>
-      <w:r>
-        <w:t>checkbox</w:t>
-      </w:r>
-      <w:proofErr w:type="spellEnd"/>
-      <w:r>
-        <w:t xml:space="preserve"> non spuntato vicino ad ogni contatto in rubrica e una </w:t>
-      </w:r>
-      <w:proofErr w:type="gramStart"/>
-      <w:r>
-        <w:t>toolbar(</w:t>
-      </w:r>
-      <w:proofErr w:type="gramEnd"/>
-      <w:r>
-        <w:t>pulsante “seleziona tutto”, pulsante “rimuovi”, contatore=0)</w:t>
+        <w:t>2) L’app visualizza un checkbox non spuntato vicino ad ogni contatto in rubrica e una toolbar</w:t>
+      </w:r>
+      <w:r>
+        <w:t xml:space="preserve"> </w:t>
+      </w:r>
+      <w:r>
+        <w:t>(pulsante “seleziona tutto”, pulsante “rimuovi”, contatore=0)</w:t>
       </w:r>
     </w:p>
     <w:p>
@@ -5497,13 +5630,8 @@
         <w:ind w:firstLine="720"/>
       </w:pPr>
       <w:r>
-        <w:t xml:space="preserve">3) L’utente seleziona un contatto tramite il relativo </w:t>
-      </w:r>
-      <w:proofErr w:type="spellStart"/>
-      <w:r>
-        <w:t>checkbox</w:t>
-      </w:r>
-      <w:proofErr w:type="spellEnd"/>
+        <w:t>3) L’utente seleziona un contatto tramite il relativo checkbox</w:t>
+      </w:r>
     </w:p>
     <w:p>
       <w:pPr>
@@ -5526,15 +5654,7 @@
         <w:ind w:firstLine="720"/>
       </w:pPr>
       <w:r>
-        <w:t xml:space="preserve">6) L’app rimuove dalla rubrica tutti i contatti con il relativo </w:t>
-      </w:r>
-      <w:proofErr w:type="spellStart"/>
-      <w:r>
-        <w:t>checkbox</w:t>
-      </w:r>
-      <w:proofErr w:type="spellEnd"/>
-      <w:r>
-        <w:t xml:space="preserve"> spuntato aggiornando la schermata dei contatti</w:t>
+        <w:t>6) L’app rimuove dalla rubrica tutti i contatti con il relativo checkbox spuntato aggiornando la schermata dei contatti</w:t>
       </w:r>
     </w:p>
     <w:p>
@@ -5619,21 +5739,19 @@
           <w:i/>
         </w:rPr>
         <w:tab/>
-        <w:t>5</w:t>
-      </w:r>
-      <w:proofErr w:type="gramStart"/>
-      <w:r>
-        <w:rPr>
-          <w:i/>
-        </w:rPr>
-        <w:t>a)Il</w:t>
-      </w:r>
-      <w:proofErr w:type="gramEnd"/>
-      <w:r>
-        <w:rPr>
-          <w:i/>
-        </w:rPr>
-        <w:t xml:space="preserve"> flusso di esecuzione torna al punto 3</w:t>
+        <w:t>5a)</w:t>
+      </w:r>
+      <w:r>
+        <w:rPr>
+          <w:i/>
+        </w:rPr>
+        <w:t xml:space="preserve"> </w:t>
+      </w:r>
+      <w:r>
+        <w:rPr>
+          <w:i/>
+        </w:rPr>
+        <w:t>Il flusso di esecuzione torna al punto 3</w:t>
       </w:r>
     </w:p>
     <w:p>
@@ -5681,21 +5799,7 @@
           <w:i/>
         </w:rPr>
         <w:tab/>
-        <w:t xml:space="preserve">3a.1) L’app spunta i </w:t>
-      </w:r>
-      <w:proofErr w:type="spellStart"/>
-      <w:r>
-        <w:rPr>
-          <w:i/>
-        </w:rPr>
-        <w:t>checkbox</w:t>
-      </w:r>
-      <w:proofErr w:type="spellEnd"/>
-      <w:r>
-        <w:rPr>
-          <w:i/>
-        </w:rPr>
-        <w:t xml:space="preserve"> di tutti i contatti in rubrica </w:t>
+        <w:t xml:space="preserve">3a.1) L’app spunta i checkbox di tutti i contatti in rubrica </w:t>
       </w:r>
     </w:p>
     <w:p>
@@ -5763,21 +5867,7 @@
         <w:rPr>
           <w:i/>
         </w:rPr>
-        <w:t xml:space="preserve">5a) L’utente deseleziona uno dei </w:t>
-      </w:r>
-      <w:proofErr w:type="spellStart"/>
-      <w:r>
-        <w:rPr>
-          <w:i/>
-        </w:rPr>
-        <w:t>checkbox</w:t>
-      </w:r>
-      <w:proofErr w:type="spellEnd"/>
-      <w:r>
-        <w:rPr>
-          <w:i/>
-        </w:rPr>
-        <w:t xml:space="preserve"> selezionati in rubrica</w:t>
+        <w:t>5a) L’utente deseleziona uno dei checkbox selezionati in rubrica</w:t>
       </w:r>
     </w:p>
     <w:p>
@@ -5832,24 +5922,14 @@
       </w:r>
     </w:p>
     <w:p>
-      <w:proofErr w:type="gramStart"/>
-      <w:r>
-        <w:t>Precondizioni:  L’utente</w:t>
-      </w:r>
-      <w:proofErr w:type="gramEnd"/>
-      <w:r>
-        <w:t xml:space="preserve"> ha aperto l’app ed è sulla pagina principale</w:t>
+      <w:r>
+        <w:t>Precondizioni: L’utente ha aperto l’app ed è sulla pagina principale</w:t>
       </w:r>
     </w:p>
     <w:p/>
     <w:p>
-      <w:proofErr w:type="spellStart"/>
-      <w:r>
-        <w:t>Postcondizioni</w:t>
-      </w:r>
-      <w:proofErr w:type="spellEnd"/>
-      <w:r>
-        <w:t>: L’utente elimina tutti i contatti dalla rubrica</w:t>
+      <w:r>
+        <w:t>Postcondizioni: L’utente elimina tutti i contatti dalla rubrica</w:t>
       </w:r>
     </w:p>
     <w:p/>
@@ -5871,21 +5951,12 @@
         <w:ind w:firstLine="720"/>
       </w:pPr>
       <w:r>
-        <w:t xml:space="preserve">2) L’app visualizza un </w:t>
-      </w:r>
-      <w:proofErr w:type="spellStart"/>
-      <w:r>
-        <w:t>checkbox</w:t>
-      </w:r>
-      <w:proofErr w:type="spellEnd"/>
-      <w:r>
-        <w:t xml:space="preserve"> non spuntato vicino ad ogni contatto in rubrica e una </w:t>
-      </w:r>
-      <w:proofErr w:type="gramStart"/>
-      <w:r>
-        <w:t>toolbar(</w:t>
-      </w:r>
-      <w:proofErr w:type="gramEnd"/>
+        <w:lastRenderedPageBreak/>
+        <w:t xml:space="preserve">2) L’app visualizza un checkbox non spuntato vicino ad ogni contatto in rubrica e una </w:t>
+      </w:r>
+      <w:r>
+        <w:t>toolbar (</w:t>
+      </w:r>
       <w:r>
         <w:t>pulsante “seleziona tutto”, pulsante “rimuovi”, contatore=0)</w:t>
       </w:r>
@@ -5901,15 +5972,7 @@
     <w:p>
       <w:r>
         <w:tab/>
-        <w:t xml:space="preserve">4) L’app spunta i </w:t>
-      </w:r>
-      <w:proofErr w:type="spellStart"/>
-      <w:r>
-        <w:t>checkbox</w:t>
-      </w:r>
-      <w:proofErr w:type="spellEnd"/>
-      <w:r>
-        <w:t xml:space="preserve"> di tutti i contatti in rubrica </w:t>
+        <w:t xml:space="preserve">4) L’app spunta i checkbox di tutti i contatti in rubrica </w:t>
       </w:r>
     </w:p>
     <w:p>
@@ -5981,21 +6044,7 @@
         <w:rPr>
           <w:i/>
         </w:rPr>
-        <w:t xml:space="preserve">5a) L’utente deseleziona uno dei </w:t>
-      </w:r>
-      <w:proofErr w:type="spellStart"/>
-      <w:r>
-        <w:rPr>
-          <w:i/>
-        </w:rPr>
-        <w:t>checkbox</w:t>
-      </w:r>
-      <w:proofErr w:type="spellEnd"/>
-      <w:r>
-        <w:rPr>
-          <w:i/>
-        </w:rPr>
-        <w:t xml:space="preserve"> selezionati in rubrica</w:t>
+        <w:t>5a) L’utente deseleziona uno dei checkbox selezionati in rubrica</w:t>
       </w:r>
     </w:p>
     <w:p>
@@ -6065,13 +6114,8 @@
     </w:p>
     <w:p/>
     <w:p>
-      <w:proofErr w:type="spellStart"/>
-      <w:r>
-        <w:t>Postcondizioni</w:t>
-      </w:r>
-      <w:proofErr w:type="spellEnd"/>
-      <w:r>
-        <w:t>: Il contatto ha come foto quella selezionata dall’utente</w:t>
+      <w:r>
+        <w:t>Postcondizioni: Il contatto ha come foto quella selezionata dall’utente</w:t>
       </w:r>
     </w:p>
     <w:p/>
@@ -6083,15 +6127,7 @@
     <w:p>
       <w:r>
         <w:tab/>
-        <w:t xml:space="preserve">1) L’utente clicca il pulsante </w:t>
-      </w:r>
-      <w:proofErr w:type="spellStart"/>
-      <w:r>
-        <w:t>edit</w:t>
-      </w:r>
-      <w:proofErr w:type="spellEnd"/>
-      <w:r>
-        <w:t xml:space="preserve"> vicino alla foto profilo</w:t>
+        <w:t>1) L’utente clicca il pulsante edit vicino alla foto profilo</w:t>
       </w:r>
     </w:p>
     <w:p>
@@ -6228,13 +6264,8 @@
     </w:p>
     <w:p/>
     <w:p>
-      <w:proofErr w:type="spellStart"/>
-      <w:r>
-        <w:t>Postcondizioni</w:t>
-      </w:r>
-      <w:proofErr w:type="spellEnd"/>
-      <w:r>
-        <w:t>: Il contatto selezionato ha la foto del profilo di default</w:t>
+      <w:r>
+        <w:t>Postcondizioni: Il contatto selezionato ha la foto del profilo di default</w:t>
       </w:r>
     </w:p>
     <w:p/>
@@ -6246,19 +6277,12 @@
     <w:p>
       <w:r>
         <w:tab/>
-        <w:t xml:space="preserve">1) L’utente clicca il pulsante </w:t>
-      </w:r>
-      <w:proofErr w:type="spellStart"/>
-      <w:r>
-        <w:t>remove</w:t>
-      </w:r>
-      <w:proofErr w:type="spellEnd"/>
-      <w:r>
-        <w:t xml:space="preserve"> vicino alla foto profilo del contatto</w:t>
-      </w:r>
-    </w:p>
-    <w:p>
-      <w:r>
+        <w:t>1) L’utente clicca il pulsante remove vicino alla foto profilo del contatto</w:t>
+      </w:r>
+    </w:p>
+    <w:p>
+      <w:r>
+        <w:lastRenderedPageBreak/>
         <w:tab/>
         <w:t>2) L’app sostituisce l’attuale foto profilo del contatto con quella di default</w:t>
       </w:r>
@@ -6319,19 +6343,11 @@
           <w:i/>
         </w:rPr>
       </w:pPr>
-      <w:proofErr w:type="spellStart"/>
-      <w:r>
-        <w:rPr>
-          <w:i/>
-        </w:rPr>
-        <w:t>Postcondizioni</w:t>
-      </w:r>
-      <w:proofErr w:type="spellEnd"/>
-      <w:r>
-        <w:rPr>
-          <w:i/>
-        </w:rPr>
-        <w:t>: esiste un file contenente i dati della rubrica esportata</w:t>
+      <w:r>
+        <w:rPr>
+          <w:i/>
+        </w:rPr>
+        <w:t>Postcondizioni: esiste un file contenente i dati della rubrica esportata</w:t>
       </w:r>
     </w:p>
     <w:p>
@@ -6533,19 +6549,11 @@
           <w:i/>
         </w:rPr>
       </w:pPr>
-      <w:proofErr w:type="spellStart"/>
-      <w:r>
-        <w:rPr>
-          <w:i/>
-        </w:rPr>
-        <w:t>PostCondizioni</w:t>
-      </w:r>
-      <w:proofErr w:type="spellEnd"/>
-      <w:r>
-        <w:rPr>
-          <w:i/>
-        </w:rPr>
-        <w:t>: Il file della rubrica è aggiornato con le modifiche applicate</w:t>
+      <w:r>
+        <w:rPr>
+          <w:i/>
+        </w:rPr>
+        <w:t>PostCondizioni: Il file della rubrica è aggiornato con le modifiche applicate</w:t>
       </w:r>
     </w:p>
     <w:p>
@@ -6783,19 +6791,11 @@
           <w:i/>
         </w:rPr>
       </w:pPr>
-      <w:proofErr w:type="spellStart"/>
-      <w:r>
-        <w:rPr>
-          <w:i/>
-        </w:rPr>
-        <w:t>Postcondizioni</w:t>
-      </w:r>
-      <w:proofErr w:type="spellEnd"/>
-      <w:r>
-        <w:rPr>
-          <w:i/>
-        </w:rPr>
-        <w:t>: i soli contatti della rubrica importata sono visibili in rubrica</w:t>
+      <w:r>
+        <w:rPr>
+          <w:i/>
+        </w:rPr>
+        <w:t>Postcondizioni: i soli contatti della rubrica importata sono visibili in rubrica</w:t>
       </w:r>
     </w:p>
     <w:p>
@@ -6816,6 +6816,48 @@
           <w:i/>
         </w:rPr>
         <w:t>Flusso di eventi:</w:t>
+      </w:r>
+    </w:p>
+    <w:p>
+      <w:pPr>
+        <w:rPr>
+          <w:i/>
+        </w:rPr>
+      </w:pPr>
+      <w:r>
+        <w:rPr>
+          <w:i/>
+        </w:rPr>
+        <w:tab/>
+        <w:t>1) L’utente clicca sul pulsante importa</w:t>
+      </w:r>
+    </w:p>
+    <w:p>
+      <w:pPr>
+        <w:rPr>
+          <w:i/>
+        </w:rPr>
+      </w:pPr>
+      <w:r>
+        <w:rPr>
+          <w:i/>
+        </w:rPr>
+        <w:tab/>
+        <w:t>2) L’app apre un esplora risorse</w:t>
+      </w:r>
+    </w:p>
+    <w:p>
+      <w:pPr>
+        <w:rPr>
+          <w:i/>
+        </w:rPr>
+      </w:pPr>
+      <w:r>
+        <w:rPr>
+          <w:i/>
+        </w:rPr>
+        <w:tab/>
+        <w:t>3) L’utente sceglie il file</w:t>
       </w:r>
     </w:p>
     <w:p>
@@ -6830,48 +6872,6 @@
         </w:rPr>
         <w:lastRenderedPageBreak/>
         <w:tab/>
-        <w:t>1) L’utente clicca sul pulsante importa</w:t>
-      </w:r>
-    </w:p>
-    <w:p>
-      <w:pPr>
-        <w:rPr>
-          <w:i/>
-        </w:rPr>
-      </w:pPr>
-      <w:r>
-        <w:rPr>
-          <w:i/>
-        </w:rPr>
-        <w:tab/>
-        <w:t>2) L’app apre un esplora risorse</w:t>
-      </w:r>
-    </w:p>
-    <w:p>
-      <w:pPr>
-        <w:rPr>
-          <w:i/>
-        </w:rPr>
-      </w:pPr>
-      <w:r>
-        <w:rPr>
-          <w:i/>
-        </w:rPr>
-        <w:tab/>
-        <w:t>3) L’utente sceglie il file</w:t>
-      </w:r>
-    </w:p>
-    <w:p>
-      <w:pPr>
-        <w:rPr>
-          <w:i/>
-        </w:rPr>
-      </w:pPr>
-      <w:r>
-        <w:rPr>
-          <w:i/>
-        </w:rPr>
-        <w:tab/>
         <w:t>4) L’utente clicca il pulsante di conferma</w:t>
       </w:r>
     </w:p>
@@ -6947,19 +6947,11 @@
           <w:i/>
         </w:rPr>
       </w:pPr>
-      <w:proofErr w:type="spellStart"/>
-      <w:r>
-        <w:rPr>
-          <w:i/>
-        </w:rPr>
-        <w:t>Postcondizioni</w:t>
-      </w:r>
-      <w:proofErr w:type="spellEnd"/>
-      <w:r>
-        <w:rPr>
-          <w:i/>
-        </w:rPr>
-        <w:t>: l’app visualizza sulla destra i dettagli del contatto</w:t>
+      <w:r>
+        <w:rPr>
+          <w:i/>
+        </w:rPr>
+        <w:t>Postcondizioni: l’app visualizza sulla destra i dettagli del contatto</w:t>
       </w:r>
     </w:p>
     <w:p>
@@ -7013,21 +7005,7 @@
         <w:rPr>
           <w:i/>
         </w:rPr>
-        <w:t xml:space="preserve">L’ app </w:t>
-      </w:r>
-      <w:proofErr w:type="gramStart"/>
-      <w:r>
-        <w:rPr>
-          <w:i/>
-        </w:rPr>
-        <w:t>riporta  tutti</w:t>
-      </w:r>
-      <w:proofErr w:type="gramEnd"/>
-      <w:r>
-        <w:rPr>
-          <w:i/>
-        </w:rPr>
-        <w:t xml:space="preserve"> i dati salvati dall'utente del contatto selezionato  nell’ apposita schermata</w:t>
+        <w:t>L’ app riporta  tutti i dati salvati dall'utente del contatto selezionato  nell’ apposita schermata</w:t>
       </w:r>
     </w:p>
     <w:p/>
@@ -7168,16 +7146,6 @@
     </w:p>
     <w:p>
       <w:pPr>
-        <w:rPr>
-          <w:b/>
-          <w:i/>
-          <w:sz w:val="48"/>
-          <w:szCs w:val="48"/>
-        </w:rPr>
-      </w:pPr>
-    </w:p>
-    <w:p>
-      <w:pPr>
         <w:jc w:val="center"/>
         <w:rPr>
           <w:b/>
@@ -7212,6 +7180,7 @@
           <w:color w:val="000000"/>
           <w:bdr w:val="none" w:sz="0" w:space="0" w:color="auto" w:frame="1"/>
         </w:rPr>
+        <w:lastRenderedPageBreak/>
         <w:drawing>
           <wp:inline distT="0" distB="0" distL="0" distR="0" wp14:anchorId="74F416FB" wp14:editId="73B89358">
             <wp:extent cx="5733415" cy="7512685"/>
@@ -7265,28 +7234,22 @@
     <w:p/>
     <w:p/>
     <w:p/>
+    <w:p/>
+    <w:p/>
+    <w:p>
+      <w:r>
+        <w:t>primo schizzo dell'interfaccia grafica:</w:t>
+      </w:r>
+    </w:p>
+    <w:p>
+      <w:r>
+        <w:t xml:space="preserve">manca la barra per cercare un contatto </w:t>
+      </w:r>
+    </w:p>
     <w:p>
       <w:r>
         <w:lastRenderedPageBreak/>
-        <w:t>primo schizzo dell'interfaccia grafica:</w:t>
-      </w:r>
-    </w:p>
-    <w:p>
-      <w:r>
-        <w:t xml:space="preserve">manca la barra per cercare un contatto </w:t>
-      </w:r>
-    </w:p>
-    <w:p>
-      <w:r>
-        <w:t xml:space="preserve">va aggiustata con </w:t>
-      </w:r>
-      <w:proofErr w:type="spellStart"/>
-      <w:r>
-        <w:t>css</w:t>
-      </w:r>
-      <w:proofErr w:type="spellEnd"/>
-      <w:r>
-        <w:t xml:space="preserve"> </w:t>
+        <w:t xml:space="preserve">va aggiustata con css </w:t>
       </w:r>
     </w:p>
     <w:p/>
@@ -8492,6 +8455,28 @@
       <w:szCs w:val="16"/>
     </w:rPr>
   </w:style>
+  <w:style w:type="paragraph" w:styleId="NormaleWeb">
+    <w:name w:val="Normal (Web)"/>
+    <w:basedOn w:val="Normale"/>
+    <w:uiPriority w:val="99"/>
+    <w:semiHidden/>
+    <w:unhideWhenUsed/>
+    <w:rsid w:val="002F35E0"/>
+    <w:pPr>
+      <w:spacing w:before="100" w:beforeAutospacing="1" w:after="100" w:afterAutospacing="1" w:line="240" w:lineRule="auto"/>
+    </w:pPr>
+    <w:rPr>
+      <w:rFonts w:ascii="Times New Roman" w:eastAsia="Times New Roman" w:hAnsi="Times New Roman" w:cs="Times New Roman"/>
+      <w:sz w:val="24"/>
+      <w:szCs w:val="24"/>
+      <w:lang w:val="it-IT"/>
+    </w:rPr>
+  </w:style>
+  <w:style w:type="character" w:customStyle="1" w:styleId="apple-tab-span">
+    <w:name w:val="apple-tab-span"/>
+    <w:basedOn w:val="Carpredefinitoparagrafo"/>
+    <w:rsid w:val="002F35E0"/>
+  </w:style>
 </w:styles>
 </file>
 

</xml_diff>